<commit_message>
Update personal journal and daily scrum report
</commit_message>
<xml_diff>
--- a/Docs/Developers/Panagiotis/Journal.docx
+++ b/Docs/Developers/Panagiotis/Journal.docx
@@ -220,12 +220,21 @@
         <w:jc w:val="both"/>
         <w:rPr>
           <w:rFonts w:ascii="Times New Roman" w:hAnsi="Times New Roman" w:cs="Times New Roman"/>
+          <w:sz w:val="24"/>
+          <w:szCs w:val="24"/>
+          <w:lang w:val="el-GR"/>
+        </w:rPr>
+      </w:pPr>
+      <w:r>
+        <w:rPr>
+          <w:rFonts w:ascii="Times New Roman" w:hAnsi="Times New Roman" w:cs="Times New Roman"/>
           <w:b/>
           <w:sz w:val="24"/>
           <w:szCs w:val="24"/>
           <w:lang w:val="el-GR"/>
         </w:rPr>
-      </w:pPr>
+        <w:t xml:space="preserve">Δεύτερη </w:t>
+      </w:r>
       <w:r>
         <w:rPr>
           <w:rFonts w:ascii="Times New Roman" w:hAnsi="Times New Roman" w:cs="Times New Roman"/>
@@ -234,7 +243,7 @@
           <w:szCs w:val="24"/>
           <w:lang w:val="el-GR"/>
         </w:rPr>
-        <w:t xml:space="preserve">Δεύτερη </w:t>
+        <w:t xml:space="preserve">συνάντηση </w:t>
       </w:r>
       <w:r>
         <w:rPr>
@@ -244,7 +253,7 @@
           <w:szCs w:val="24"/>
           <w:lang w:val="el-GR"/>
         </w:rPr>
-        <w:t xml:space="preserve">συνάντηση </w:t>
+        <w:t>10</w:t>
       </w:r>
       <w:r>
         <w:rPr>
@@ -254,7 +263,7 @@
           <w:szCs w:val="24"/>
           <w:lang w:val="el-GR"/>
         </w:rPr>
-        <w:t>10</w:t>
+        <w:t xml:space="preserve"> Μαρτίου 2021</w:t>
       </w:r>
       <w:r>
         <w:rPr>
@@ -264,7 +273,16 @@
           <w:szCs w:val="24"/>
           <w:lang w:val="el-GR"/>
         </w:rPr>
-        <w:t xml:space="preserve"> Μαρτίου 2021</w:t>
+        <w:t xml:space="preserve"> </w:t>
+      </w:r>
+      <w:r>
+        <w:rPr>
+          <w:rFonts w:ascii="Times New Roman" w:hAnsi="Times New Roman" w:cs="Times New Roman"/>
+          <w:sz w:val="24"/>
+          <w:szCs w:val="24"/>
+          <w:lang w:val="el-GR"/>
+        </w:rPr>
+        <w:t>(1 ώρα)</w:t>
       </w:r>
     </w:p>
     <w:p>
@@ -858,12 +876,21 @@
         <w:jc w:val="both"/>
         <w:rPr>
           <w:rFonts w:ascii="Times New Roman" w:hAnsi="Times New Roman" w:cs="Times New Roman"/>
+          <w:sz w:val="24"/>
+          <w:szCs w:val="24"/>
+          <w:lang w:val="el-GR"/>
+        </w:rPr>
+      </w:pPr>
+      <w:r>
+        <w:rPr>
+          <w:rFonts w:ascii="Times New Roman" w:hAnsi="Times New Roman" w:cs="Times New Roman"/>
           <w:b/>
           <w:sz w:val="24"/>
           <w:szCs w:val="24"/>
           <w:lang w:val="el-GR"/>
         </w:rPr>
-      </w:pPr>
+        <w:t>Τρίτη συνάντηση 18/3/2021</w:t>
+      </w:r>
       <w:r>
         <w:rPr>
           <w:rFonts w:ascii="Times New Roman" w:hAnsi="Times New Roman" w:cs="Times New Roman"/>
@@ -872,7 +899,16 @@
           <w:szCs w:val="24"/>
           <w:lang w:val="el-GR"/>
         </w:rPr>
-        <w:t>Τρίτη συνάντηση 18/3/2021</w:t>
+        <w:t xml:space="preserve"> </w:t>
+      </w:r>
+      <w:r>
+        <w:rPr>
+          <w:rFonts w:ascii="Times New Roman" w:hAnsi="Times New Roman" w:cs="Times New Roman"/>
+          <w:sz w:val="24"/>
+          <w:szCs w:val="24"/>
+          <w:lang w:val="el-GR"/>
+        </w:rPr>
+        <w:t>(1 ώρα και 30 λεπτά)</w:t>
       </w:r>
     </w:p>
     <w:p>
@@ -1542,12 +1578,21 @@
         <w:jc w:val="both"/>
         <w:rPr>
           <w:rFonts w:ascii="Times New Roman" w:hAnsi="Times New Roman" w:cs="Times New Roman"/>
+          <w:sz w:val="24"/>
+          <w:szCs w:val="24"/>
+          <w:lang w:val="el-GR"/>
+        </w:rPr>
+      </w:pPr>
+      <w:r>
+        <w:rPr>
+          <w:rFonts w:ascii="Times New Roman" w:hAnsi="Times New Roman" w:cs="Times New Roman"/>
           <w:b/>
           <w:sz w:val="24"/>
           <w:szCs w:val="24"/>
           <w:lang w:val="el-GR"/>
         </w:rPr>
-      </w:pPr>
+        <w:t xml:space="preserve">Τέταρτη </w:t>
+      </w:r>
       <w:r>
         <w:rPr>
           <w:rFonts w:ascii="Times New Roman" w:hAnsi="Times New Roman" w:cs="Times New Roman"/>
@@ -1556,7 +1601,7 @@
           <w:szCs w:val="24"/>
           <w:lang w:val="el-GR"/>
         </w:rPr>
-        <w:t xml:space="preserve">Τέταρτη </w:t>
+        <w:t xml:space="preserve">συνάντηση </w:t>
       </w:r>
       <w:r>
         <w:rPr>
@@ -1566,7 +1611,7 @@
           <w:szCs w:val="24"/>
           <w:lang w:val="el-GR"/>
         </w:rPr>
-        <w:t xml:space="preserve">συνάντηση </w:t>
+        <w:t>24</w:t>
       </w:r>
       <w:r>
         <w:rPr>
@@ -1576,7 +1621,7 @@
           <w:szCs w:val="24"/>
           <w:lang w:val="el-GR"/>
         </w:rPr>
-        <w:t>24</w:t>
+        <w:t xml:space="preserve"> Μαρτίου 2021</w:t>
       </w:r>
       <w:r>
         <w:rPr>
@@ -1586,7 +1631,16 @@
           <w:szCs w:val="24"/>
           <w:lang w:val="el-GR"/>
         </w:rPr>
-        <w:t xml:space="preserve"> Μαρτίου 2021</w:t>
+        <w:t xml:space="preserve"> </w:t>
+      </w:r>
+      <w:r>
+        <w:rPr>
+          <w:rFonts w:ascii="Times New Roman" w:hAnsi="Times New Roman" w:cs="Times New Roman"/>
+          <w:sz w:val="24"/>
+          <w:szCs w:val="24"/>
+          <w:lang w:val="el-GR"/>
+        </w:rPr>
+        <w:t>(50 λεπτά)</w:t>
       </w:r>
     </w:p>
     <w:p>
@@ -1770,12 +1824,21 @@
         <w:jc w:val="both"/>
         <w:rPr>
           <w:rFonts w:ascii="Times New Roman" w:hAnsi="Times New Roman" w:cs="Times New Roman"/>
+          <w:sz w:val="24"/>
+          <w:szCs w:val="24"/>
+          <w:lang w:val="el-GR"/>
+        </w:rPr>
+      </w:pPr>
+      <w:r>
+        <w:rPr>
+          <w:rFonts w:ascii="Times New Roman" w:hAnsi="Times New Roman" w:cs="Times New Roman"/>
           <w:b/>
           <w:sz w:val="24"/>
           <w:szCs w:val="24"/>
           <w:lang w:val="el-GR"/>
         </w:rPr>
-      </w:pPr>
+        <w:t>Πέμπτη συνάντηση 1 Μαρτίου 2021</w:t>
+      </w:r>
       <w:r>
         <w:rPr>
           <w:rFonts w:ascii="Times New Roman" w:hAnsi="Times New Roman" w:cs="Times New Roman"/>
@@ -1784,7 +1847,16 @@
           <w:szCs w:val="24"/>
           <w:lang w:val="el-GR"/>
         </w:rPr>
-        <w:t>Πέμπτη συνάντηση 1 Μαρτίου 2021</w:t>
+        <w:t xml:space="preserve"> </w:t>
+      </w:r>
+      <w:r>
+        <w:rPr>
+          <w:rFonts w:ascii="Times New Roman" w:hAnsi="Times New Roman" w:cs="Times New Roman"/>
+          <w:sz w:val="24"/>
+          <w:szCs w:val="24"/>
+          <w:lang w:val="el-GR"/>
+        </w:rPr>
+        <w:t>(40 λεπτά)</w:t>
       </w:r>
     </w:p>
     <w:p>
@@ -1931,102 +2003,309 @@
         </w:rPr>
         <w:t>Ο</w:t>
       </w:r>
+      <w:r>
+        <w:rPr>
+          <w:rFonts w:ascii="Times New Roman" w:hAnsi="Times New Roman" w:cs="Times New Roman"/>
+          <w:sz w:val="24"/>
+          <w:szCs w:val="24"/>
+          <w:lang w:val="el-GR"/>
+        </w:rPr>
+        <w:t xml:space="preserve">ι προγραμματιστές ενημέρωσαν σχετικά με την πορεία του </w:t>
+      </w:r>
+      <w:r>
+        <w:rPr>
+          <w:rFonts w:ascii="Times New Roman" w:hAnsi="Times New Roman" w:cs="Times New Roman"/>
+          <w:sz w:val="24"/>
+          <w:szCs w:val="24"/>
+        </w:rPr>
+        <w:t>backend</w:t>
+      </w:r>
+      <w:r>
+        <w:rPr>
+          <w:rFonts w:ascii="Times New Roman" w:hAnsi="Times New Roman" w:cs="Times New Roman"/>
+          <w:sz w:val="24"/>
+          <w:szCs w:val="24"/>
+          <w:lang w:val="el-GR"/>
+        </w:rPr>
+        <w:t xml:space="preserve"> </w:t>
+      </w:r>
+      <w:r>
+        <w:rPr>
+          <w:rFonts w:ascii="Times New Roman" w:hAnsi="Times New Roman" w:cs="Times New Roman"/>
+          <w:sz w:val="24"/>
+          <w:szCs w:val="24"/>
+          <w:lang w:val="el-GR"/>
+        </w:rPr>
+        <w:t xml:space="preserve">και </w:t>
+      </w:r>
+      <w:r>
+        <w:rPr>
+          <w:rFonts w:ascii="Times New Roman" w:hAnsi="Times New Roman" w:cs="Times New Roman"/>
+          <w:sz w:val="24"/>
+          <w:szCs w:val="24"/>
+        </w:rPr>
+        <w:t>frontend</w:t>
+      </w:r>
+      <w:r>
+        <w:rPr>
+          <w:rFonts w:ascii="Times New Roman" w:hAnsi="Times New Roman" w:cs="Times New Roman"/>
+          <w:sz w:val="24"/>
+          <w:szCs w:val="24"/>
+          <w:lang w:val="el-GR"/>
+        </w:rPr>
+        <w:t xml:space="preserve"> ενημερώνοντας τον ελεγκτή ότι μπορεί να αρχίσει την διαδικασία του </w:t>
+      </w:r>
+      <w:r>
+        <w:rPr>
+          <w:rFonts w:ascii="Times New Roman" w:hAnsi="Times New Roman" w:cs="Times New Roman"/>
+          <w:sz w:val="24"/>
+          <w:szCs w:val="24"/>
+        </w:rPr>
+        <w:t>test</w:t>
+      </w:r>
+      <w:r>
+        <w:rPr>
+          <w:rFonts w:ascii="Times New Roman" w:hAnsi="Times New Roman" w:cs="Times New Roman"/>
+          <w:sz w:val="24"/>
+          <w:szCs w:val="24"/>
+          <w:lang w:val="el-GR"/>
+        </w:rPr>
+        <w:t xml:space="preserve">. Τέλος έγινε μια γενική συζήτηση σχετικά με την πορεία και την πρόοδο του έργου με γνώμονα την προθεσμία του πρώτου </w:t>
+      </w:r>
+      <w:r>
+        <w:rPr>
+          <w:rFonts w:ascii="Times New Roman" w:hAnsi="Times New Roman" w:cs="Times New Roman"/>
+          <w:sz w:val="24"/>
+          <w:szCs w:val="24"/>
+        </w:rPr>
+        <w:t>sprint</w:t>
+      </w:r>
+      <w:r>
+        <w:rPr>
+          <w:rFonts w:ascii="Times New Roman" w:hAnsi="Times New Roman" w:cs="Times New Roman"/>
+          <w:sz w:val="24"/>
+          <w:szCs w:val="24"/>
+          <w:lang w:val="el-GR"/>
+        </w:rPr>
+        <w:t>.</w:t>
+      </w:r>
+      <w:r>
+        <w:rPr>
+          <w:rFonts w:ascii="Times New Roman" w:hAnsi="Times New Roman" w:cs="Times New Roman"/>
+          <w:sz w:val="24"/>
+          <w:szCs w:val="24"/>
+          <w:lang w:val="el-GR"/>
+        </w:rPr>
+        <w:t xml:space="preserve"> </w:t>
+      </w:r>
+    </w:p>
+    <w:p>
+      <w:pPr>
+        <w:jc w:val="both"/>
+        <w:rPr>
+          <w:rFonts w:ascii="Times New Roman" w:hAnsi="Times New Roman" w:cs="Times New Roman"/>
+          <w:sz w:val="24"/>
+          <w:szCs w:val="24"/>
+          <w:lang w:val="el-GR"/>
+        </w:rPr>
+      </w:pPr>
+      <w:r>
+        <w:rPr>
+          <w:rFonts w:ascii="Times New Roman" w:hAnsi="Times New Roman" w:cs="Times New Roman"/>
+          <w:b/>
+          <w:sz w:val="24"/>
+          <w:szCs w:val="24"/>
+          <w:lang w:val="el-GR"/>
+        </w:rPr>
+        <w:t>Έκτη</w:t>
+      </w:r>
+      <w:r>
+        <w:rPr>
+          <w:rFonts w:ascii="Times New Roman" w:hAnsi="Times New Roman" w:cs="Times New Roman"/>
+          <w:b/>
+          <w:sz w:val="24"/>
+          <w:szCs w:val="24"/>
+          <w:lang w:val="el-GR"/>
+        </w:rPr>
+        <w:t xml:space="preserve"> συνάντηση </w:t>
+      </w:r>
+      <w:r>
+        <w:rPr>
+          <w:rFonts w:ascii="Times New Roman" w:hAnsi="Times New Roman" w:cs="Times New Roman"/>
+          <w:b/>
+          <w:sz w:val="24"/>
+          <w:szCs w:val="24"/>
+          <w:lang w:val="el-GR"/>
+        </w:rPr>
+        <w:t xml:space="preserve">8 Απριλίου </w:t>
+      </w:r>
+      <w:r>
+        <w:rPr>
+          <w:rFonts w:ascii="Times New Roman" w:hAnsi="Times New Roman" w:cs="Times New Roman"/>
+          <w:b/>
+          <w:sz w:val="24"/>
+          <w:szCs w:val="24"/>
+          <w:lang w:val="el-GR"/>
+        </w:rPr>
+        <w:t>2021</w:t>
+      </w:r>
+      <w:r>
+        <w:rPr>
+          <w:rFonts w:ascii="Times New Roman" w:hAnsi="Times New Roman" w:cs="Times New Roman"/>
+          <w:b/>
+          <w:sz w:val="24"/>
+          <w:szCs w:val="24"/>
+          <w:lang w:val="el-GR"/>
+        </w:rPr>
+        <w:t xml:space="preserve"> </w:t>
+      </w:r>
+      <w:r>
+        <w:rPr>
+          <w:rFonts w:ascii="Times New Roman" w:hAnsi="Times New Roman" w:cs="Times New Roman"/>
+          <w:sz w:val="24"/>
+          <w:szCs w:val="24"/>
+          <w:lang w:val="el-GR"/>
+        </w:rPr>
+        <w:t>(35 λεπτά)</w:t>
+      </w:r>
+    </w:p>
+    <w:p>
+      <w:pPr>
+        <w:jc w:val="both"/>
+        <w:rPr>
+          <w:rFonts w:ascii="Times New Roman" w:hAnsi="Times New Roman" w:cs="Times New Roman"/>
+          <w:sz w:val="24"/>
+          <w:szCs w:val="24"/>
+          <w:lang w:val="el-GR"/>
+        </w:rPr>
+      </w:pPr>
+      <w:r>
+        <w:rPr>
+          <w:rFonts w:ascii="Times New Roman" w:hAnsi="Times New Roman" w:cs="Times New Roman"/>
+          <w:sz w:val="24"/>
+          <w:szCs w:val="24"/>
+          <w:lang w:val="el-GR"/>
+        </w:rPr>
+        <w:tab/>
+        <w:t>Σε αυτή τη συνάντηση παραδόθηκε και έγινε αποδεκτή, από τους πελάτες οι πρώτη έκδοση του λογισμικού</w:t>
+      </w:r>
+      <w:r>
+        <w:rPr>
+          <w:rFonts w:ascii="Times New Roman" w:hAnsi="Times New Roman" w:cs="Times New Roman"/>
+          <w:sz w:val="24"/>
+          <w:szCs w:val="24"/>
+          <w:lang w:val="el-GR"/>
+        </w:rPr>
+        <w:t xml:space="preserve"> (</w:t>
+      </w:r>
+      <w:r>
+        <w:rPr>
+          <w:rFonts w:ascii="Times New Roman" w:hAnsi="Times New Roman" w:cs="Times New Roman"/>
+          <w:sz w:val="24"/>
+          <w:szCs w:val="24"/>
+        </w:rPr>
+        <w:t>Version</w:t>
+      </w:r>
+      <w:r>
+        <w:rPr>
+          <w:rFonts w:ascii="Times New Roman" w:hAnsi="Times New Roman" w:cs="Times New Roman"/>
+          <w:sz w:val="24"/>
+          <w:szCs w:val="24"/>
+          <w:lang w:val="el-GR"/>
+        </w:rPr>
+        <w:t xml:space="preserve"> 1.0 - </w:t>
+      </w:r>
+      <w:r>
+        <w:rPr>
+          <w:rFonts w:ascii="Times New Roman" w:hAnsi="Times New Roman" w:cs="Times New Roman"/>
+          <w:sz w:val="24"/>
+          <w:szCs w:val="24"/>
+        </w:rPr>
+        <w:t>SSRI</w:t>
+      </w:r>
+      <w:r>
+        <w:rPr>
+          <w:rFonts w:ascii="Times New Roman" w:hAnsi="Times New Roman" w:cs="Times New Roman"/>
+          <w:sz w:val="24"/>
+          <w:szCs w:val="24"/>
+          <w:lang w:val="el-GR"/>
+        </w:rPr>
+        <w:t>)</w:t>
+      </w:r>
+      <w:r>
+        <w:rPr>
+          <w:rFonts w:ascii="Times New Roman" w:hAnsi="Times New Roman" w:cs="Times New Roman"/>
+          <w:sz w:val="24"/>
+          <w:szCs w:val="24"/>
+          <w:lang w:val="el-GR"/>
+        </w:rPr>
+        <w:t>. Η οποία περιλα</w:t>
+      </w:r>
+      <w:r>
+        <w:rPr>
+          <w:rFonts w:ascii="Times New Roman" w:hAnsi="Times New Roman" w:cs="Times New Roman"/>
+          <w:sz w:val="24"/>
+          <w:szCs w:val="24"/>
+          <w:lang w:val="el-GR"/>
+        </w:rPr>
+        <w:t>μ</w:t>
+      </w:r>
+      <w:r>
+        <w:rPr>
+          <w:rFonts w:ascii="Times New Roman" w:hAnsi="Times New Roman" w:cs="Times New Roman"/>
+          <w:sz w:val="24"/>
+          <w:szCs w:val="24"/>
+          <w:lang w:val="el-GR"/>
+        </w:rPr>
+        <w:t>βάνει</w:t>
+      </w:r>
+      <w:r>
+        <w:rPr>
+          <w:rFonts w:ascii="Times New Roman" w:hAnsi="Times New Roman" w:cs="Times New Roman"/>
+          <w:sz w:val="24"/>
+          <w:szCs w:val="24"/>
+          <w:lang w:val="el-GR"/>
+        </w:rPr>
+        <w:t xml:space="preserve"> την αρχική οθόνη και τις λειτουργικότητες του διαχειριστή. Έπειτα ανακοινώθηκε και επίσημα η έναρξη του δεύτερου </w:t>
+      </w:r>
+      <w:r>
+        <w:rPr>
+          <w:rFonts w:ascii="Times New Roman" w:hAnsi="Times New Roman" w:cs="Times New Roman"/>
+          <w:sz w:val="24"/>
+          <w:szCs w:val="24"/>
+        </w:rPr>
+        <w:t>sprint</w:t>
+      </w:r>
+      <w:r>
+        <w:rPr>
+          <w:rFonts w:ascii="Times New Roman" w:hAnsi="Times New Roman" w:cs="Times New Roman"/>
+          <w:sz w:val="24"/>
+          <w:szCs w:val="24"/>
+          <w:lang w:val="el-GR"/>
+        </w:rPr>
+        <w:t xml:space="preserve"> που θα αφορά τον αποθηκάριο και την αποθήκευση των προϊόντων. </w:t>
+      </w:r>
       <w:bookmarkStart w:id="0" w:name="_GoBack"/>
       <w:bookmarkEnd w:id="0"/>
-      <w:r>
-        <w:rPr>
-          <w:rFonts w:ascii="Times New Roman" w:hAnsi="Times New Roman" w:cs="Times New Roman"/>
-          <w:sz w:val="24"/>
-          <w:szCs w:val="24"/>
-          <w:lang w:val="el-GR"/>
-        </w:rPr>
-        <w:t xml:space="preserve">ι προγραμματιστές ενημέρωσαν σχετικά με την πορεία του </w:t>
-      </w:r>
-      <w:r>
-        <w:rPr>
-          <w:rFonts w:ascii="Times New Roman" w:hAnsi="Times New Roman" w:cs="Times New Roman"/>
-          <w:sz w:val="24"/>
-          <w:szCs w:val="24"/>
-        </w:rPr>
-        <w:t>backend</w:t>
-      </w:r>
-      <w:r>
-        <w:rPr>
-          <w:rFonts w:ascii="Times New Roman" w:hAnsi="Times New Roman" w:cs="Times New Roman"/>
-          <w:sz w:val="24"/>
-          <w:szCs w:val="24"/>
-          <w:lang w:val="el-GR"/>
-        </w:rPr>
-        <w:t xml:space="preserve"> </w:t>
-      </w:r>
-      <w:r>
-        <w:rPr>
-          <w:rFonts w:ascii="Times New Roman" w:hAnsi="Times New Roman" w:cs="Times New Roman"/>
-          <w:sz w:val="24"/>
-          <w:szCs w:val="24"/>
-          <w:lang w:val="el-GR"/>
-        </w:rPr>
-        <w:t xml:space="preserve">και </w:t>
-      </w:r>
-      <w:r>
-        <w:rPr>
-          <w:rFonts w:ascii="Times New Roman" w:hAnsi="Times New Roman" w:cs="Times New Roman"/>
-          <w:sz w:val="24"/>
-          <w:szCs w:val="24"/>
-        </w:rPr>
-        <w:t>frontend</w:t>
-      </w:r>
-      <w:r>
-        <w:rPr>
-          <w:rFonts w:ascii="Times New Roman" w:hAnsi="Times New Roman" w:cs="Times New Roman"/>
-          <w:sz w:val="24"/>
-          <w:szCs w:val="24"/>
-          <w:lang w:val="el-GR"/>
-        </w:rPr>
-        <w:t xml:space="preserve"> ενημερώνοντας τον ελεγκτή ότι μπορεί να αρχίσει την διαδικασία του </w:t>
-      </w:r>
-      <w:r>
-        <w:rPr>
-          <w:rFonts w:ascii="Times New Roman" w:hAnsi="Times New Roman" w:cs="Times New Roman"/>
-          <w:sz w:val="24"/>
-          <w:szCs w:val="24"/>
-        </w:rPr>
-        <w:t>test</w:t>
-      </w:r>
-      <w:r>
-        <w:rPr>
-          <w:rFonts w:ascii="Times New Roman" w:hAnsi="Times New Roman" w:cs="Times New Roman"/>
-          <w:sz w:val="24"/>
-          <w:szCs w:val="24"/>
-          <w:lang w:val="el-GR"/>
-        </w:rPr>
-        <w:t xml:space="preserve">. Τέλος έγινε μια γενική συζήτηση σχετικά με την πορεία και την πρόοδο του έργου με γνώμονα την προθεσμία του πρώτου </w:t>
-      </w:r>
-      <w:r>
-        <w:rPr>
-          <w:rFonts w:ascii="Times New Roman" w:hAnsi="Times New Roman" w:cs="Times New Roman"/>
-          <w:sz w:val="24"/>
-          <w:szCs w:val="24"/>
-        </w:rPr>
-        <w:t>sprint</w:t>
-      </w:r>
-      <w:r>
-        <w:rPr>
-          <w:rFonts w:ascii="Times New Roman" w:hAnsi="Times New Roman" w:cs="Times New Roman"/>
-          <w:sz w:val="24"/>
-          <w:szCs w:val="24"/>
-          <w:lang w:val="el-GR"/>
-        </w:rPr>
-        <w:t>.</w:t>
-      </w:r>
-      <w:r>
-        <w:rPr>
-          <w:rFonts w:ascii="Times New Roman" w:hAnsi="Times New Roman" w:cs="Times New Roman"/>
-          <w:sz w:val="24"/>
-          <w:szCs w:val="24"/>
-          <w:lang w:val="el-GR"/>
-        </w:rPr>
-        <w:t xml:space="preserve"> </w:t>
+    </w:p>
+    <w:p>
+      <w:pPr>
+        <w:jc w:val="both"/>
+        <w:rPr>
+          <w:rFonts w:ascii="Times New Roman" w:hAnsi="Times New Roman" w:cs="Times New Roman"/>
+          <w:sz w:val="24"/>
+          <w:szCs w:val="24"/>
+          <w:lang w:val="el-GR"/>
+        </w:rPr>
+      </w:pPr>
+      <w:r>
+        <w:rPr>
+          <w:rFonts w:ascii="Times New Roman" w:hAnsi="Times New Roman" w:cs="Times New Roman"/>
+          <w:sz w:val="24"/>
+          <w:szCs w:val="24"/>
+          <w:lang w:val="el-GR"/>
+        </w:rPr>
+        <w:tab/>
       </w:r>
     </w:p>
     <w:p>
@@ -2444,7 +2723,7 @@
   <w:style w:type="paragraph" w:default="1" w:styleId="Normal">
     <w:name w:val="Normal"/>
     <w:qFormat/>
-    <w:rsid w:val="005B4413"/>
+    <w:rsid w:val="004C56D9"/>
   </w:style>
   <w:style w:type="character" w:default="1" w:styleId="DefaultParagraphFont">
     <w:name w:val="Default Paragraph Font"/>

</xml_diff>